<commit_message>
First Release Feb 2021
</commit_message>
<xml_diff>
--- a/Designers' Handbook.docx
+++ b/Designers' Handbook.docx
@@ -7783,6 +7783,7 @@
           </w:tcPr>
           <w:p>
             <w:pPr>
+              <w:jc w:val="center"/>
               <w:rPr>
                 <w:rFonts w:ascii="Candara" w:hAnsi="Candara" w:cs="Times New Roman"/>
                 <w:sz w:val="28"/>
@@ -7795,9 +7796,9 @@
               </w:rPr>
               <w:lastRenderedPageBreak/>
               <w:pict>
-                <v:shape id="_x0000_s1029" type="#_x0000_t75" style="position:absolute;margin-left:27.35pt;margin-top:-307.6pt;width:172.5pt;height:307.5pt;z-index:251678720;mso-position-horizontal-relative:text;mso-position-vertical-relative:text;mso-width-relative:page;mso-height-relative:page" stroked="t" strokecolor="#d8d8d8 [2732]" strokeweight=".25pt">
+                <v:shape id="_x0000_s1035" type="#_x0000_t75" style="position:absolute;left:0;text-align:left;margin-left:28.25pt;margin-top:.9pt;width:172.45pt;height:307.25pt;z-index:-251633664;mso-position-horizontal-relative:text;mso-position-vertical-relative:text;mso-width-relative:page;mso-height-relative:page" wrapcoords="-94 -53 -94 21600 21694 21600 21694 -53 -94 -53" stroked="t" strokecolor="#d8d8d8 [2732]">
                   <v:imagedata r:id="rId28" o:title="Status Holder Light"/>
-                  <w10:wrap type="square"/>
+                  <w10:wrap type="tight"/>
                 </v:shape>
               </w:pict>
             </w:r>
@@ -7822,7 +7823,7 @@
                 <w:noProof/>
               </w:rPr>
               <w:pict>
-                <v:shape id="_x0000_s1031" type="#_x0000_t75" style="position:absolute;left:0;text-align:left;margin-left:25.6pt;margin-top:0;width:172.5pt;height:307.5pt;z-index:251680768;mso-position-horizontal:absolute;mso-position-horizontal-relative:text;mso-position-vertical:top;mso-position-vertical-relative:text;mso-width-relative:page;mso-height-relative:page">
+                <v:shape id="_x0000_s1036" type="#_x0000_t75" style="position:absolute;left:0;text-align:left;margin-left:27.6pt;margin-top:-1.25pt;width:172.45pt;height:307.25pt;z-index:-251631616;mso-position-horizontal-relative:text;mso-position-vertical-relative:text;mso-width-relative:page;mso-height-relative:page" wrapcoords="-94 0 -94 21547 21600 21547 21600 0 -94 0">
                   <v:imagedata r:id="rId29" o:title="Status Holder Dark"/>
                   <w10:wrap type="square"/>
                 </v:shape>
@@ -7915,7 +7916,7 @@
                 <w:sz w:val="24"/>
                 <w:szCs w:val="28"/>
               </w:rPr>
-              <w:t xml:space="preserve">: </w:t>
+              <w:t>:</w:t>
             </w:r>
           </w:p>
           <w:p>
@@ -7933,7 +7934,23 @@
                 <w:sz w:val="24"/>
                 <w:szCs w:val="28"/>
               </w:rPr>
-              <w:t xml:space="preserve">Opacity - 35%, </w:t>
+              <w:t xml:space="preserve">Opacity - </w:t>
+            </w:r>
+            <w:r>
+              <w:rPr>
+                <w:rFonts w:ascii="Candara" w:hAnsi="Candara" w:cs="Times New Roman"/>
+                <w:sz w:val="24"/>
+                <w:szCs w:val="28"/>
+              </w:rPr>
+              <w:t>20</w:t>
+            </w:r>
+            <w:r>
+              <w:rPr>
+                <w:rFonts w:ascii="Candara" w:hAnsi="Candara" w:cs="Times New Roman"/>
+                <w:sz w:val="24"/>
+                <w:szCs w:val="28"/>
+              </w:rPr>
+              <w:t>%,</w:t>
             </w:r>
           </w:p>
           <w:p>
@@ -7951,7 +7968,7 @@
                 <w:sz w:val="24"/>
                 <w:szCs w:val="28"/>
               </w:rPr>
-              <w:t xml:space="preserve">Distance(Y) - 95px, </w:t>
+              <w:t>Distance(Y) - 95px,</w:t>
             </w:r>
           </w:p>
           <w:p>
@@ -8094,7 +8111,7 @@
                 <w:sz w:val="24"/>
                 <w:szCs w:val="28"/>
               </w:rPr>
-              <w:t xml:space="preserve">: </w:t>
+              <w:t>:</w:t>
             </w:r>
           </w:p>
           <w:p>
@@ -8112,8 +8129,18 @@
                 <w:sz w:val="24"/>
                 <w:szCs w:val="28"/>
               </w:rPr>
-              <w:t xml:space="preserve">Opacity - 55%, </w:t>
-            </w:r>
+              <w:t>Opacity - 55%,</w:t>
+            </w:r>
+            <w:r>
+              <w:rPr>
+                <w:rFonts w:ascii="Candara" w:hAnsi="Candara" w:cs="Times New Roman"/>
+                <w:sz w:val="24"/>
+                <w:szCs w:val="28"/>
+              </w:rPr>
+              <w:t xml:space="preserve"> Spread – 15%,</w:t>
+            </w:r>
+            <w:bookmarkStart w:id="0" w:name="_GoBack"/>
+            <w:bookmarkEnd w:id="0"/>
           </w:p>
           <w:p>
             <w:pPr>
@@ -8130,7 +8157,7 @@
                 <w:sz w:val="24"/>
                 <w:szCs w:val="28"/>
               </w:rPr>
-              <w:t xml:space="preserve">Distance(Y) - 87px, </w:t>
+              <w:t>Distance(Y) - 87px,</w:t>
             </w:r>
           </w:p>
           <w:p>
@@ -8690,8 +8717,6 @@
         </w:rPr>
         <w:t xml:space="preserve"> cliché or</w:t>
       </w:r>
-      <w:bookmarkStart w:id="0" w:name="_GoBack"/>
-      <w:bookmarkEnd w:id="0"/>
       <w:r>
         <w:rPr>
           <w:rFonts w:ascii="Candara" w:hAnsi="Candara" w:cs="Times New Roman"/>
@@ -8922,7 +8947,7 @@
           <w:rPr>
             <w:noProof/>
           </w:rPr>
-          <w:t>12</w:t>
+          <w:t>13</w:t>
         </w:r>
         <w:r>
           <w:rPr>
@@ -10362,7 +10387,7 @@
 </file>
 
 <file path=customXml/itemProps1.xml><?xml version="1.0" encoding="utf-8"?>
-<ds:datastoreItem xmlns:ds="http://schemas.openxmlformats.org/officeDocument/2006/customXml" ds:itemID="{019C2797-6E86-432B-A85B-7C861AAA2E89}">
+<ds:datastoreItem xmlns:ds="http://schemas.openxmlformats.org/officeDocument/2006/customXml" ds:itemID="{F6DDED60-78D6-4EB5-B69A-031847981767}">
   <ds:schemaRefs>
     <ds:schemaRef ds:uri="http://schemas.openxmlformats.org/officeDocument/2006/bibliography"/>
   </ds:schemaRefs>

</xml_diff>